<commit_message>
Updates Map so to displays strings instead of chars, that was St and Sw can be used for stick and sword. Also updated the player icon to be X on death.
</commit_message>
<xml_diff>
--- a/Zork_Screenshots.docx
+++ b/Zork_Screenshots.docx
@@ -34,9 +34,9 @@
           <w:noProof/>
         </w:rPr>
         <w:drawing>
-          <wp:inline distT="0" distB="0" distL="0" distR="0" wp14:anchorId="4E10F35F" wp14:editId="7B555F72">
-            <wp:extent cx="4781550" cy="3267075"/>
-            <wp:effectExtent l="0" t="0" r="0" b="9525"/>
+          <wp:inline distT="0" distB="0" distL="0" distR="0" wp14:anchorId="4E10F35F" wp14:editId="414EB757">
+            <wp:extent cx="4474864" cy="3057525"/>
+            <wp:effectExtent l="0" t="0" r="1905" b="0"/>
             <wp:docPr id="1" name="Picture 1"/>
             <wp:cNvGraphicFramePr>
               <a:graphicFrameLocks xmlns:a="http://schemas.openxmlformats.org/drawingml/2006/main" noChangeAspect="1"/>
@@ -57,7 +57,7 @@
                   <pic:spPr>
                     <a:xfrm>
                       <a:off x="0" y="0"/>
-                      <a:ext cx="4781550" cy="3267075"/>
+                      <a:ext cx="4481126" cy="3061804"/>
                     </a:xfrm>
                     <a:prstGeom prst="rect">
                       <a:avLst/>
@@ -81,9 +81,9 @@
           <w:noProof/>
         </w:rPr>
         <w:drawing>
-          <wp:inline distT="0" distB="0" distL="0" distR="0" wp14:anchorId="21062FC2" wp14:editId="0562E817">
-            <wp:extent cx="4324350" cy="2219325"/>
-            <wp:effectExtent l="0" t="0" r="0" b="9525"/>
+          <wp:inline distT="0" distB="0" distL="0" distR="0" wp14:anchorId="21062FC2" wp14:editId="521B444F">
+            <wp:extent cx="4410075" cy="2263320"/>
+            <wp:effectExtent l="0" t="0" r="0" b="3810"/>
             <wp:docPr id="2" name="Picture 2"/>
             <wp:cNvGraphicFramePr>
               <a:graphicFrameLocks xmlns:a="http://schemas.openxmlformats.org/drawingml/2006/main" noChangeAspect="1"/>
@@ -104,22 +104,27 @@
                   <pic:spPr>
                     <a:xfrm>
                       <a:off x="0" y="0"/>
-                      <a:ext cx="4324350" cy="2219325"/>
-                    </a:xfrm>
-                    <a:prstGeom prst="rect">
-                      <a:avLst/>
-                    </a:prstGeom>
-                  </pic:spPr>
-                </pic:pic>
-              </a:graphicData>
-            </a:graphic>
-          </wp:inline>
-        </w:drawing>
-      </w:r>
-    </w:p>
-    <w:p>
-      <w:r>
-        <w:lastRenderedPageBreak/>
+                      <a:ext cx="4423665" cy="2270295"/>
+                    </a:xfrm>
+                    <a:prstGeom prst="rect">
+                      <a:avLst/>
+                    </a:prstGeom>
+                  </pic:spPr>
+                </pic:pic>
+              </a:graphicData>
+            </a:graphic>
+          </wp:inline>
+        </w:drawing>
+      </w:r>
+    </w:p>
+    <w:p/>
+    <w:p/>
+    <w:p/>
+    <w:p/>
+    <w:p/>
+    <w:p/>
+    <w:p>
+      <w:r>
         <w:t>Defeating the monster on your attacks stops them from doing their attack. This was a bug I had to fix intitially.</w:t>
       </w:r>
     </w:p>
@@ -129,9 +134,9 @@
           <w:noProof/>
         </w:rPr>
         <w:drawing>
-          <wp:inline distT="0" distB="0" distL="0" distR="0" wp14:anchorId="4E6C8C13" wp14:editId="354687C6">
-            <wp:extent cx="4333875" cy="2266950"/>
-            <wp:effectExtent l="0" t="0" r="9525" b="0"/>
+          <wp:inline distT="0" distB="0" distL="0" distR="0" wp14:anchorId="4E6C8C13" wp14:editId="325D2B23">
+            <wp:extent cx="4219575" cy="2207162"/>
+            <wp:effectExtent l="0" t="0" r="0" b="3175"/>
             <wp:docPr id="3" name="Picture 3"/>
             <wp:cNvGraphicFramePr>
               <a:graphicFrameLocks xmlns:a="http://schemas.openxmlformats.org/drawingml/2006/main" noChangeAspect="1"/>
@@ -152,7 +157,7 @@
                   <pic:spPr>
                     <a:xfrm>
                       <a:off x="0" y="0"/>
-                      <a:ext cx="4333875" cy="2266950"/>
+                      <a:ext cx="4219575" cy="2207162"/>
                     </a:xfrm>
                     <a:prstGeom prst="rect">
                       <a:avLst/>
@@ -259,6 +264,9 @@
         </w:drawing>
       </w:r>
     </w:p>
+    <w:p/>
+    <w:p/>
+    <w:p/>
     <w:p>
       <w:r>
         <w:lastRenderedPageBreak/>
@@ -408,77 +416,497 @@
         </w:rPr>
         <w:lastRenderedPageBreak/>
         <w:drawing>
-          <wp:inline distT="0" distB="0" distL="0" distR="0" wp14:anchorId="3057CE00" wp14:editId="3386988A">
-            <wp:extent cx="4562475" cy="2057400"/>
+          <wp:inline distT="0" distB="0" distL="0" distR="0" wp14:anchorId="3057CE00" wp14:editId="6656BB5B">
+            <wp:extent cx="4118902" cy="1857375"/>
+            <wp:effectExtent l="0" t="0" r="0" b="0"/>
+            <wp:docPr id="9" name="Picture 9"/>
+            <wp:cNvGraphicFramePr>
+              <a:graphicFrameLocks xmlns:a="http://schemas.openxmlformats.org/drawingml/2006/main" noChangeAspect="1"/>
+            </wp:cNvGraphicFramePr>
+            <a:graphic xmlns:a="http://schemas.openxmlformats.org/drawingml/2006/main">
+              <a:graphicData uri="http://schemas.openxmlformats.org/drawingml/2006/picture">
+                <pic:pic xmlns:pic="http://schemas.openxmlformats.org/drawingml/2006/picture">
+                  <pic:nvPicPr>
+                    <pic:cNvPr id="1" name=""/>
+                    <pic:cNvPicPr/>
+                  </pic:nvPicPr>
+                  <pic:blipFill>
+                    <a:blip r:embed="rId12"/>
+                    <a:stretch>
+                      <a:fillRect/>
+                    </a:stretch>
+                  </pic:blipFill>
+                  <pic:spPr>
+                    <a:xfrm>
+                      <a:off x="0" y="0"/>
+                      <a:ext cx="4125428" cy="1860318"/>
+                    </a:xfrm>
+                    <a:prstGeom prst="rect">
+                      <a:avLst/>
+                    </a:prstGeom>
+                  </pic:spPr>
+                </pic:pic>
+              </a:graphicData>
+            </a:graphic>
+          </wp:inline>
+        </w:drawing>
+      </w:r>
+    </w:p>
+    <w:p>
+      <w:r>
+        <w:t>This was the last cell in this generation, go east causes the player to win here.</w:t>
+      </w:r>
+    </w:p>
+    <w:p>
+      <w:r>
+        <w:rPr>
+          <w:noProof/>
+        </w:rPr>
+        <w:drawing>
+          <wp:inline distT="0" distB="0" distL="0" distR="0" wp14:anchorId="712FD04D" wp14:editId="1052F2EB">
+            <wp:extent cx="3771900" cy="696215"/>
+            <wp:effectExtent l="0" t="0" r="0" b="8890"/>
+            <wp:docPr id="10" name="Picture 10"/>
+            <wp:cNvGraphicFramePr>
+              <a:graphicFrameLocks xmlns:a="http://schemas.openxmlformats.org/drawingml/2006/main" noChangeAspect="1"/>
+            </wp:cNvGraphicFramePr>
+            <a:graphic xmlns:a="http://schemas.openxmlformats.org/drawingml/2006/main">
+              <a:graphicData uri="http://schemas.openxmlformats.org/drawingml/2006/picture">
+                <pic:pic xmlns:pic="http://schemas.openxmlformats.org/drawingml/2006/picture">
+                  <pic:nvPicPr>
+                    <pic:cNvPr id="1" name=""/>
+                    <pic:cNvPicPr/>
+                  </pic:nvPicPr>
+                  <pic:blipFill>
+                    <a:blip r:embed="rId13"/>
+                    <a:stretch>
+                      <a:fillRect/>
+                    </a:stretch>
+                  </pic:blipFill>
+                  <pic:spPr>
+                    <a:xfrm>
+                      <a:off x="0" y="0"/>
+                      <a:ext cx="3777612" cy="697269"/>
+                    </a:xfrm>
+                    <a:prstGeom prst="rect">
+                      <a:avLst/>
+                    </a:prstGeom>
+                  </pic:spPr>
+                </pic:pic>
+              </a:graphicData>
+            </a:graphic>
+          </wp:inline>
+        </w:drawing>
+      </w:r>
+    </w:p>
+    <w:p/>
+    <w:p>
+      <w:r>
+        <w:t>Starting a second run of the program where the player only has 10 health to display a death.</w:t>
+      </w:r>
+    </w:p>
+    <w:p>
+      <w:r>
+        <w:t>First enemy found on cell 3, no weapon yet so base damage from player.</w:t>
+      </w:r>
+    </w:p>
+    <w:p>
+      <w:r>
+        <w:rPr>
+          <w:noProof/>
+        </w:rPr>
+        <w:drawing>
+          <wp:inline distT="0" distB="0" distL="0" distR="0" wp14:anchorId="7820149E" wp14:editId="4223926B">
+            <wp:extent cx="4086225" cy="2356748"/>
+            <wp:effectExtent l="0" t="0" r="0" b="5715"/>
+            <wp:docPr id="11" name="Picture 11"/>
+            <wp:cNvGraphicFramePr>
+              <a:graphicFrameLocks xmlns:a="http://schemas.openxmlformats.org/drawingml/2006/main" noChangeAspect="1"/>
+            </wp:cNvGraphicFramePr>
+            <a:graphic xmlns:a="http://schemas.openxmlformats.org/drawingml/2006/main">
+              <a:graphicData uri="http://schemas.openxmlformats.org/drawingml/2006/picture">
+                <pic:pic xmlns:pic="http://schemas.openxmlformats.org/drawingml/2006/picture">
+                  <pic:nvPicPr>
+                    <pic:cNvPr id="1" name=""/>
+                    <pic:cNvPicPr/>
+                  </pic:nvPicPr>
+                  <pic:blipFill>
+                    <a:blip r:embed="rId14"/>
+                    <a:stretch>
+                      <a:fillRect/>
+                    </a:stretch>
+                  </pic:blipFill>
+                  <pic:spPr>
+                    <a:xfrm>
+                      <a:off x="0" y="0"/>
+                      <a:ext cx="4097805" cy="2363427"/>
+                    </a:xfrm>
+                    <a:prstGeom prst="rect">
+                      <a:avLst/>
+                    </a:prstGeom>
+                  </pic:spPr>
+                </pic:pic>
+              </a:graphicData>
+            </a:graphic>
+          </wp:inline>
+        </w:drawing>
+      </w:r>
+    </w:p>
+    <w:p>
+      <w:r>
+        <w:t>Close call.</w:t>
+      </w:r>
+    </w:p>
+    <w:p>
+      <w:r>
+        <w:rPr>
+          <w:noProof/>
+        </w:rPr>
+        <w:drawing>
+          <wp:inline distT="0" distB="0" distL="0" distR="0" wp14:anchorId="1555F74F" wp14:editId="4EF33CA5">
+            <wp:extent cx="3838575" cy="2046074"/>
+            <wp:effectExtent l="0" t="0" r="0" b="0"/>
+            <wp:docPr id="12" name="Picture 12"/>
+            <wp:cNvGraphicFramePr>
+              <a:graphicFrameLocks xmlns:a="http://schemas.openxmlformats.org/drawingml/2006/main" noChangeAspect="1"/>
+            </wp:cNvGraphicFramePr>
+            <a:graphic xmlns:a="http://schemas.openxmlformats.org/drawingml/2006/main">
+              <a:graphicData uri="http://schemas.openxmlformats.org/drawingml/2006/picture">
+                <pic:pic xmlns:pic="http://schemas.openxmlformats.org/drawingml/2006/picture">
+                  <pic:nvPicPr>
+                    <pic:cNvPr id="1" name=""/>
+                    <pic:cNvPicPr/>
+                  </pic:nvPicPr>
+                  <pic:blipFill>
+                    <a:blip r:embed="rId15"/>
+                    <a:stretch>
+                      <a:fillRect/>
+                    </a:stretch>
+                  </pic:blipFill>
+                  <pic:spPr>
+                    <a:xfrm>
+                      <a:off x="0" y="0"/>
+                      <a:ext cx="3839624" cy="2046633"/>
+                    </a:xfrm>
+                    <a:prstGeom prst="rect">
+                      <a:avLst/>
+                    </a:prstGeom>
+                  </pic:spPr>
+                </pic:pic>
+              </a:graphicData>
+            </a:graphic>
+          </wp:inline>
+        </w:drawing>
+      </w:r>
+    </w:p>
+    <w:p/>
+    <w:p>
+      <w:r>
+        <w:lastRenderedPageBreak/>
+        <w:t>Stick found, small power increase. Also realized during this that Stick and Sword will both display S as currently coded, will go fix this.</w:t>
+      </w:r>
+    </w:p>
+    <w:p>
+      <w:r>
+        <w:rPr>
+          <w:noProof/>
+        </w:rPr>
+        <w:drawing>
+          <wp:inline distT="0" distB="0" distL="0" distR="0" wp14:anchorId="612E2D9D" wp14:editId="4398BD19">
+            <wp:extent cx="4733925" cy="2286000"/>
             <wp:effectExtent l="0" t="0" r="9525" b="0"/>
-            <wp:docPr id="9" name="Picture 9"/>
-            <wp:cNvGraphicFramePr>
-              <a:graphicFrameLocks xmlns:a="http://schemas.openxmlformats.org/drawingml/2006/main" noChangeAspect="1"/>
-            </wp:cNvGraphicFramePr>
-            <a:graphic xmlns:a="http://schemas.openxmlformats.org/drawingml/2006/main">
-              <a:graphicData uri="http://schemas.openxmlformats.org/drawingml/2006/picture">
-                <pic:pic xmlns:pic="http://schemas.openxmlformats.org/drawingml/2006/picture">
-                  <pic:nvPicPr>
-                    <pic:cNvPr id="1" name=""/>
-                    <pic:cNvPicPr/>
-                  </pic:nvPicPr>
-                  <pic:blipFill>
-                    <a:blip r:embed="rId12"/>
-                    <a:stretch>
-                      <a:fillRect/>
-                    </a:stretch>
-                  </pic:blipFill>
-                  <pic:spPr>
-                    <a:xfrm>
-                      <a:off x="0" y="0"/>
-                      <a:ext cx="4562475" cy="2057400"/>
-                    </a:xfrm>
-                    <a:prstGeom prst="rect">
-                      <a:avLst/>
-                    </a:prstGeom>
-                  </pic:spPr>
-                </pic:pic>
-              </a:graphicData>
-            </a:graphic>
-          </wp:inline>
-        </w:drawing>
-      </w:r>
-    </w:p>
-    <w:p>
-      <w:r>
-        <w:t>This was the last cell in this generation, go east causes the player to win here.</w:t>
-      </w:r>
-    </w:p>
-    <w:p>
-      <w:r>
-        <w:rPr>
-          <w:noProof/>
-        </w:rPr>
-        <w:drawing>
-          <wp:inline distT="0" distB="0" distL="0" distR="0" wp14:anchorId="712FD04D" wp14:editId="5257086B">
-            <wp:extent cx="4076700" cy="752475"/>
+            <wp:docPr id="13" name="Picture 13"/>
+            <wp:cNvGraphicFramePr>
+              <a:graphicFrameLocks xmlns:a="http://schemas.openxmlformats.org/drawingml/2006/main" noChangeAspect="1"/>
+            </wp:cNvGraphicFramePr>
+            <a:graphic xmlns:a="http://schemas.openxmlformats.org/drawingml/2006/main">
+              <a:graphicData uri="http://schemas.openxmlformats.org/drawingml/2006/picture">
+                <pic:pic xmlns:pic="http://schemas.openxmlformats.org/drawingml/2006/picture">
+                  <pic:nvPicPr>
+                    <pic:cNvPr id="1" name=""/>
+                    <pic:cNvPicPr/>
+                  </pic:nvPicPr>
+                  <pic:blipFill>
+                    <a:blip r:embed="rId16"/>
+                    <a:stretch>
+                      <a:fillRect/>
+                    </a:stretch>
+                  </pic:blipFill>
+                  <pic:spPr>
+                    <a:xfrm>
+                      <a:off x="0" y="0"/>
+                      <a:ext cx="4733925" cy="2286000"/>
+                    </a:xfrm>
+                    <a:prstGeom prst="rect">
+                      <a:avLst/>
+                    </a:prstGeom>
+                  </pic:spPr>
+                </pic:pic>
+              </a:graphicData>
+            </a:graphic>
+          </wp:inline>
+        </w:drawing>
+      </w:r>
+    </w:p>
+    <w:p>
+      <w:r>
+        <w:t>New enemy found in cell 6, after his attack the player will drop below 1 hp.</w:t>
+      </w:r>
+    </w:p>
+    <w:p>
+      <w:r>
+        <w:rPr>
+          <w:noProof/>
+        </w:rPr>
+        <w:drawing>
+          <wp:inline distT="0" distB="0" distL="0" distR="0" wp14:anchorId="2533E160" wp14:editId="5259F0CC">
+            <wp:extent cx="4648200" cy="2552700"/>
+            <wp:effectExtent l="0" t="0" r="0" b="0"/>
+            <wp:docPr id="14" name="Picture 14"/>
+            <wp:cNvGraphicFramePr>
+              <a:graphicFrameLocks xmlns:a="http://schemas.openxmlformats.org/drawingml/2006/main" noChangeAspect="1"/>
+            </wp:cNvGraphicFramePr>
+            <a:graphic xmlns:a="http://schemas.openxmlformats.org/drawingml/2006/main">
+              <a:graphicData uri="http://schemas.openxmlformats.org/drawingml/2006/picture">
+                <pic:pic xmlns:pic="http://schemas.openxmlformats.org/drawingml/2006/picture">
+                  <pic:nvPicPr>
+                    <pic:cNvPr id="1" name=""/>
+                    <pic:cNvPicPr/>
+                  </pic:nvPicPr>
+                  <pic:blipFill>
+                    <a:blip r:embed="rId17"/>
+                    <a:stretch>
+                      <a:fillRect/>
+                    </a:stretch>
+                  </pic:blipFill>
+                  <pic:spPr>
+                    <a:xfrm>
+                      <a:off x="0" y="0"/>
+                      <a:ext cx="4648200" cy="2552700"/>
+                    </a:xfrm>
+                    <a:prstGeom prst="rect">
+                      <a:avLst/>
+                    </a:prstGeom>
+                  </pic:spPr>
+                </pic:pic>
+              </a:graphicData>
+            </a:graphic>
+          </wp:inline>
+        </w:drawing>
+      </w:r>
+    </w:p>
+    <w:p>
+      <w:r>
+        <w:rPr>
+          <w:noProof/>
+        </w:rPr>
+        <w:drawing>
+          <wp:inline distT="0" distB="0" distL="0" distR="0" wp14:anchorId="54A8830B" wp14:editId="5FB82A64">
+            <wp:extent cx="4276725" cy="2152650"/>
+            <wp:effectExtent l="0" t="0" r="9525" b="0"/>
+            <wp:docPr id="15" name="Picture 15"/>
+            <wp:cNvGraphicFramePr>
+              <a:graphicFrameLocks xmlns:a="http://schemas.openxmlformats.org/drawingml/2006/main" noChangeAspect="1"/>
+            </wp:cNvGraphicFramePr>
+            <a:graphic xmlns:a="http://schemas.openxmlformats.org/drawingml/2006/main">
+              <a:graphicData uri="http://schemas.openxmlformats.org/drawingml/2006/picture">
+                <pic:pic xmlns:pic="http://schemas.openxmlformats.org/drawingml/2006/picture">
+                  <pic:nvPicPr>
+                    <pic:cNvPr id="1" name=""/>
+                    <pic:cNvPicPr/>
+                  </pic:nvPicPr>
+                  <pic:blipFill>
+                    <a:blip r:embed="rId18"/>
+                    <a:stretch>
+                      <a:fillRect/>
+                    </a:stretch>
+                  </pic:blipFill>
+                  <pic:spPr>
+                    <a:xfrm>
+                      <a:off x="0" y="0"/>
+                      <a:ext cx="4276725" cy="2152650"/>
+                    </a:xfrm>
+                    <a:prstGeom prst="rect">
+                      <a:avLst/>
+                    </a:prstGeom>
+                  </pic:spPr>
+                </pic:pic>
+              </a:graphicData>
+            </a:graphic>
+          </wp:inline>
+        </w:drawing>
+      </w:r>
+    </w:p>
+    <w:p>
+      <w:r>
+        <w:t>As a small note, will probably go update so that the player icon changes to an X if the player is dead too.</w:t>
+      </w:r>
+    </w:p>
+    <w:p/>
+    <w:p/>
+    <w:p/>
+    <w:p>
+      <w:r>
+        <w:lastRenderedPageBreak/>
+        <w:t>Updates:</w:t>
+      </w:r>
+    </w:p>
+    <w:p>
+      <w:r>
+        <w:rPr>
+          <w:noProof/>
+        </w:rPr>
+        <w:drawing>
+          <wp:inline distT="0" distB="0" distL="0" distR="0" wp14:anchorId="614BC647" wp14:editId="01D982BD">
+            <wp:extent cx="3876675" cy="2224684"/>
+            <wp:effectExtent l="0" t="0" r="0" b="4445"/>
+            <wp:docPr id="16" name="Picture 16"/>
+            <wp:cNvGraphicFramePr>
+              <a:graphicFrameLocks xmlns:a="http://schemas.openxmlformats.org/drawingml/2006/main" noChangeAspect="1"/>
+            </wp:cNvGraphicFramePr>
+            <a:graphic xmlns:a="http://schemas.openxmlformats.org/drawingml/2006/main">
+              <a:graphicData uri="http://schemas.openxmlformats.org/drawingml/2006/picture">
+                <pic:pic xmlns:pic="http://schemas.openxmlformats.org/drawingml/2006/picture">
+                  <pic:nvPicPr>
+                    <pic:cNvPr id="1" name=""/>
+                    <pic:cNvPicPr/>
+                  </pic:nvPicPr>
+                  <pic:blipFill>
+                    <a:blip r:embed="rId19"/>
+                    <a:stretch>
+                      <a:fillRect/>
+                    </a:stretch>
+                  </pic:blipFill>
+                  <pic:spPr>
+                    <a:xfrm>
+                      <a:off x="0" y="0"/>
+                      <a:ext cx="3890933" cy="2232866"/>
+                    </a:xfrm>
+                    <a:prstGeom prst="rect">
+                      <a:avLst/>
+                    </a:prstGeom>
+                  </pic:spPr>
+                </pic:pic>
+              </a:graphicData>
+            </a:graphic>
+          </wp:inline>
+        </w:drawing>
+      </w:r>
+    </w:p>
+    <w:p>
+      <w:r>
+        <w:rPr>
+          <w:noProof/>
+        </w:rPr>
+        <w:drawing>
+          <wp:inline distT="0" distB="0" distL="0" distR="0" wp14:anchorId="1EFDCBFA" wp14:editId="10DCC4B8">
+            <wp:extent cx="3895725" cy="2410196"/>
             <wp:effectExtent l="0" t="0" r="0" b="9525"/>
-            <wp:docPr id="10" name="Picture 10"/>
-            <wp:cNvGraphicFramePr>
-              <a:graphicFrameLocks xmlns:a="http://schemas.openxmlformats.org/drawingml/2006/main" noChangeAspect="1"/>
-            </wp:cNvGraphicFramePr>
-            <a:graphic xmlns:a="http://schemas.openxmlformats.org/drawingml/2006/main">
-              <a:graphicData uri="http://schemas.openxmlformats.org/drawingml/2006/picture">
-                <pic:pic xmlns:pic="http://schemas.openxmlformats.org/drawingml/2006/picture">
-                  <pic:nvPicPr>
-                    <pic:cNvPr id="1" name=""/>
-                    <pic:cNvPicPr/>
-                  </pic:nvPicPr>
-                  <pic:blipFill>
-                    <a:blip r:embed="rId13"/>
-                    <a:stretch>
-                      <a:fillRect/>
-                    </a:stretch>
-                  </pic:blipFill>
-                  <pic:spPr>
-                    <a:xfrm>
-                      <a:off x="0" y="0"/>
-                      <a:ext cx="4076700" cy="752475"/>
+            <wp:docPr id="17" name="Picture 17"/>
+            <wp:cNvGraphicFramePr>
+              <a:graphicFrameLocks xmlns:a="http://schemas.openxmlformats.org/drawingml/2006/main" noChangeAspect="1"/>
+            </wp:cNvGraphicFramePr>
+            <a:graphic xmlns:a="http://schemas.openxmlformats.org/drawingml/2006/main">
+              <a:graphicData uri="http://schemas.openxmlformats.org/drawingml/2006/picture">
+                <pic:pic xmlns:pic="http://schemas.openxmlformats.org/drawingml/2006/picture">
+                  <pic:nvPicPr>
+                    <pic:cNvPr id="1" name=""/>
+                    <pic:cNvPicPr/>
+                  </pic:nvPicPr>
+                  <pic:blipFill>
+                    <a:blip r:embed="rId20"/>
+                    <a:stretch>
+                      <a:fillRect/>
+                    </a:stretch>
+                  </pic:blipFill>
+                  <pic:spPr>
+                    <a:xfrm>
+                      <a:off x="0" y="0"/>
+                      <a:ext cx="3906941" cy="2417135"/>
+                    </a:xfrm>
+                    <a:prstGeom prst="rect">
+                      <a:avLst/>
+                    </a:prstGeom>
+                  </pic:spPr>
+                </pic:pic>
+              </a:graphicData>
+            </a:graphic>
+          </wp:inline>
+        </w:drawing>
+      </w:r>
+    </w:p>
+    <w:p>
+      <w:r>
+        <w:rPr>
+          <w:noProof/>
+        </w:rPr>
+        <w:drawing>
+          <wp:inline distT="0" distB="0" distL="0" distR="0" wp14:anchorId="1E2BD524" wp14:editId="7D2BD354">
+            <wp:extent cx="3829050" cy="2033194"/>
+            <wp:effectExtent l="0" t="0" r="0" b="5715"/>
+            <wp:docPr id="18" name="Picture 18"/>
+            <wp:cNvGraphicFramePr>
+              <a:graphicFrameLocks xmlns:a="http://schemas.openxmlformats.org/drawingml/2006/main" noChangeAspect="1"/>
+            </wp:cNvGraphicFramePr>
+            <a:graphic xmlns:a="http://schemas.openxmlformats.org/drawingml/2006/main">
+              <a:graphicData uri="http://schemas.openxmlformats.org/drawingml/2006/picture">
+                <pic:pic xmlns:pic="http://schemas.openxmlformats.org/drawingml/2006/picture">
+                  <pic:nvPicPr>
+                    <pic:cNvPr id="1" name=""/>
+                    <pic:cNvPicPr/>
+                  </pic:nvPicPr>
+                  <pic:blipFill>
+                    <a:blip r:embed="rId21"/>
+                    <a:stretch>
+                      <a:fillRect/>
+                    </a:stretch>
+                  </pic:blipFill>
+                  <pic:spPr>
+                    <a:xfrm>
+                      <a:off x="0" y="0"/>
+                      <a:ext cx="3849781" cy="2044202"/>
+                    </a:xfrm>
+                    <a:prstGeom prst="rect">
+                      <a:avLst/>
+                    </a:prstGeom>
+                  </pic:spPr>
+                </pic:pic>
+              </a:graphicData>
+            </a:graphic>
+          </wp:inline>
+        </w:drawing>
+      </w:r>
+    </w:p>
+    <w:p>
+      <w:r>
+        <w:rPr>
+          <w:noProof/>
+        </w:rPr>
+        <w:drawing>
+          <wp:inline distT="0" distB="0" distL="0" distR="0" wp14:anchorId="559A6B60" wp14:editId="5F995308">
+            <wp:extent cx="3933825" cy="1795695"/>
+            <wp:effectExtent l="0" t="0" r="0" b="0"/>
+            <wp:docPr id="19" name="Picture 19"/>
+            <wp:cNvGraphicFramePr>
+              <a:graphicFrameLocks xmlns:a="http://schemas.openxmlformats.org/drawingml/2006/main" noChangeAspect="1"/>
+            </wp:cNvGraphicFramePr>
+            <a:graphic xmlns:a="http://schemas.openxmlformats.org/drawingml/2006/main">
+              <a:graphicData uri="http://schemas.openxmlformats.org/drawingml/2006/picture">
+                <pic:pic xmlns:pic="http://schemas.openxmlformats.org/drawingml/2006/picture">
+                  <pic:nvPicPr>
+                    <pic:cNvPr id="1" name=""/>
+                    <pic:cNvPicPr/>
+                  </pic:nvPicPr>
+                  <pic:blipFill>
+                    <a:blip r:embed="rId22"/>
+                    <a:stretch>
+                      <a:fillRect/>
+                    </a:stretch>
+                  </pic:blipFill>
+                  <pic:spPr>
+                    <a:xfrm>
+                      <a:off x="0" y="0"/>
+                      <a:ext cx="3991129" cy="1821853"/>
                     </a:xfrm>
                     <a:prstGeom prst="rect">
                       <a:avLst/>
@@ -493,7 +921,7 @@
     </w:p>
     <w:sectPr>
       <w:pgSz w:w="12240" w:h="15840"/>
-      <w:pgMar w:top="1440" w:right="1440" w:bottom="1440" w:left="1440" w:header="720" w:footer="720" w:gutter="0"/>
+      <w:pgMar w:top="720" w:right="720" w:bottom="720" w:left="720" w:header="720" w:footer="720" w:gutter="0"/>
       <w:cols w:space="720"/>
       <w:docGrid w:linePitch="360"/>
     </w:sectPr>

</xml_diff>

<commit_message>
Adding better visuals to show the doors on the walls of the cells and the exit
</commit_message>
<xml_diff>
--- a/Zork_Screenshots.docx
+++ b/Zork_Screenshots.docx
@@ -34,9 +34,9 @@
           <w:noProof/>
         </w:rPr>
         <w:drawing>
-          <wp:inline distT="0" distB="0" distL="0" distR="0" wp14:anchorId="4E10F35F" wp14:editId="414EB757">
-            <wp:extent cx="4474864" cy="3057525"/>
-            <wp:effectExtent l="0" t="0" r="1905" b="0"/>
+          <wp:inline distT="0" distB="0" distL="0" distR="0" wp14:anchorId="368D993D" wp14:editId="713C96D1">
+            <wp:extent cx="4343400" cy="2543175"/>
+            <wp:effectExtent l="0" t="0" r="0" b="9525"/>
             <wp:docPr id="1" name="Picture 1"/>
             <wp:cNvGraphicFramePr>
               <a:graphicFrameLocks xmlns:a="http://schemas.openxmlformats.org/drawingml/2006/main" noChangeAspect="1"/>
@@ -57,7 +57,7 @@
                   <pic:spPr>
                     <a:xfrm>
                       <a:off x="0" y="0"/>
-                      <a:ext cx="4481126" cy="3061804"/>
+                      <a:ext cx="4343400" cy="2543175"/>
                     </a:xfrm>
                     <a:prstGeom prst="rect">
                       <a:avLst/>
@@ -81,9 +81,9 @@
           <w:noProof/>
         </w:rPr>
         <w:drawing>
-          <wp:inline distT="0" distB="0" distL="0" distR="0" wp14:anchorId="21062FC2" wp14:editId="521B444F">
-            <wp:extent cx="4410075" cy="2263320"/>
-            <wp:effectExtent l="0" t="0" r="0" b="3810"/>
+          <wp:inline distT="0" distB="0" distL="0" distR="0" wp14:anchorId="21062FC2" wp14:editId="265D77FB">
+            <wp:extent cx="4547063" cy="2333625"/>
+            <wp:effectExtent l="0" t="0" r="6350" b="0"/>
             <wp:docPr id="2" name="Picture 2"/>
             <wp:cNvGraphicFramePr>
               <a:graphicFrameLocks xmlns:a="http://schemas.openxmlformats.org/drawingml/2006/main" noChangeAspect="1"/>
@@ -104,7 +104,7 @@
                   <pic:spPr>
                     <a:xfrm>
                       <a:off x="0" y="0"/>
-                      <a:ext cx="4423665" cy="2270295"/>
+                      <a:ext cx="4567519" cy="2344123"/>
                     </a:xfrm>
                     <a:prstGeom prst="rect">
                       <a:avLst/>
@@ -125,6 +125,7 @@
     <w:p/>
     <w:p>
       <w:r>
+        <w:lastRenderedPageBreak/>
         <w:t>Defeating the monster on your attacks stops them from doing their attack. This was a bug I had to fix intitially.</w:t>
       </w:r>
     </w:p>
@@ -264,6 +265,7 @@
         </w:drawing>
       </w:r>
     </w:p>
+    <w:p/>
     <w:p/>
     <w:p/>
     <w:p/>

</xml_diff>